<commit_message>
3/5/16 home stuff only mod of thesis
</commit_message>
<xml_diff>
--- a/BackgroundInfo/Template for THESIS.docx
+++ b/BackgroundInfo/Template for THESIS.docx
@@ -321,33 +321,431 @@
           <w:rFonts w:ascii="Times New Roman" w:hAnsi="Times New Roman" w:cs="Times New Roman"/>
           <w:lang w:val="en-US"/>
         </w:rPr>
-        <w:t>. G418 antibiotic was added to these cultured cells to select fo</w:t>
+        <w:t>. G418 antibiotic was added to these cultured cells to select for GFP expressing cells, making a total concentration of 0.1mg/</w:t>
+      </w:r>
+      <w:proofErr w:type="spellStart"/>
+      <w:r>
+        <w:rPr>
+          <w:rFonts w:ascii="Times New Roman" w:hAnsi="Times New Roman" w:cs="Times New Roman"/>
+          <w:lang w:val="en-US"/>
+        </w:rPr>
+        <w:t>mL.</w:t>
+      </w:r>
+      <w:proofErr w:type="spellEnd"/>
+      <w:r>
+        <w:rPr>
+          <w:rFonts w:ascii="Times New Roman" w:hAnsi="Times New Roman" w:cs="Times New Roman"/>
+          <w:lang w:val="en-US"/>
+        </w:rPr>
+        <w:t xml:space="preserve"> Detachment of the cells during passaging was completed using 0.25% Trypsin-EDTA solution. </w:t>
+      </w:r>
+    </w:p>
+    <w:p>
+      <w:pPr>
+        <w:pStyle w:val="Heading2"/>
+        <w:rPr>
+          <w:rFonts w:ascii="Times New Roman" w:hAnsi="Times New Roman" w:cs="Times New Roman"/>
+          <w:lang w:val="en-US"/>
+        </w:rPr>
+      </w:pPr>
+      <w:r>
+        <w:rPr>
+          <w:rFonts w:ascii="Times New Roman" w:hAnsi="Times New Roman" w:cs="Times New Roman"/>
+          <w:lang w:val="en-US"/>
+        </w:rPr>
+        <w:t xml:space="preserve">Differential miRNA expression: </w:t>
+      </w:r>
+    </w:p>
+    <w:p>
+      <w:pPr>
+        <w:rPr>
+          <w:rFonts w:ascii="Times New Roman" w:hAnsi="Times New Roman" w:cs="Times New Roman"/>
+          <w:lang w:val="en-US"/>
+        </w:rPr>
+      </w:pPr>
+      <w:r>
+        <w:rPr>
+          <w:rFonts w:ascii="Times New Roman" w:hAnsi="Times New Roman" w:cs="Times New Roman"/>
+          <w:lang w:val="en-US"/>
+        </w:rPr>
+        <w:t xml:space="preserve">Describe what data </w:t>
+      </w:r>
+      <w:proofErr w:type="spellStart"/>
+      <w:r>
+        <w:rPr>
+          <w:rFonts w:ascii="Times New Roman" w:hAnsi="Times New Roman" w:cs="Times New Roman"/>
+          <w:lang w:val="en-US"/>
+        </w:rPr>
+        <w:t>youre</w:t>
+      </w:r>
+      <w:proofErr w:type="spellEnd"/>
+      <w:r>
+        <w:rPr>
+          <w:rFonts w:ascii="Times New Roman" w:hAnsi="Times New Roman" w:cs="Times New Roman"/>
+          <w:lang w:val="en-US"/>
+        </w:rPr>
+        <w:t xml:space="preserve"> using. U</w:t>
+      </w:r>
+      <w:r>
+        <w:rPr>
+          <w:rFonts w:ascii="Times New Roman" w:hAnsi="Times New Roman" w:cs="Times New Roman"/>
+          <w:lang w:val="en-US"/>
+        </w:rPr>
+        <w:t xml:space="preserve">tilizing an R package, DESeq2. </w:t>
+      </w:r>
+      <w:r>
+        <w:rPr>
+          <w:rFonts w:ascii="Times New Roman" w:hAnsi="Times New Roman" w:cs="Times New Roman"/>
+          <w:lang w:val="en-US"/>
+        </w:rPr>
+        <w:t>Normalized</w:t>
+      </w:r>
+      <w:r>
+        <w:rPr>
+          <w:rFonts w:ascii="Times New Roman" w:hAnsi="Times New Roman" w:cs="Times New Roman"/>
+          <w:lang w:val="en-US"/>
+        </w:rPr>
+        <w:t xml:space="preserve"> to a </w:t>
+      </w:r>
+      <w:r>
+        <w:rPr>
+          <w:rFonts w:ascii="Times New Roman" w:hAnsi="Times New Roman" w:cs="Times New Roman"/>
+          <w:lang w:val="en-US"/>
+        </w:rPr>
+        <w:t>negative</w:t>
+      </w:r>
+      <w:r>
+        <w:rPr>
+          <w:rFonts w:ascii="Times New Roman" w:hAnsi="Times New Roman" w:cs="Times New Roman"/>
+          <w:lang w:val="en-US"/>
+        </w:rPr>
+        <w:t xml:space="preserve"> binomial as per the code, filtered out low/no count </w:t>
+      </w:r>
+      <w:proofErr w:type="spellStart"/>
+      <w:r>
+        <w:rPr>
+          <w:rFonts w:ascii="Times New Roman" w:hAnsi="Times New Roman" w:cs="Times New Roman"/>
+          <w:lang w:val="en-US"/>
+        </w:rPr>
+        <w:t>miRs</w:t>
+      </w:r>
+      <w:proofErr w:type="spellEnd"/>
+      <w:r>
+        <w:rPr>
+          <w:rFonts w:ascii="Times New Roman" w:hAnsi="Times New Roman" w:cs="Times New Roman"/>
+          <w:lang w:val="en-US"/>
+        </w:rPr>
+        <w:t xml:space="preserve"> and then </w:t>
+      </w:r>
+      <w:r>
+        <w:rPr>
+          <w:rFonts w:ascii="Times New Roman" w:hAnsi="Times New Roman" w:cs="Times New Roman"/>
+          <w:lang w:val="en-US"/>
+        </w:rPr>
+        <w:t xml:space="preserve">applied to a function. Returned </w:t>
+      </w:r>
+      <w:proofErr w:type="spellStart"/>
+      <w:r>
+        <w:rPr>
+          <w:rFonts w:ascii="Times New Roman" w:hAnsi="Times New Roman" w:cs="Times New Roman"/>
+          <w:lang w:val="en-US"/>
+        </w:rPr>
+        <w:t>pval</w:t>
+      </w:r>
+      <w:proofErr w:type="spellEnd"/>
+      <w:r>
+        <w:rPr>
+          <w:rFonts w:ascii="Times New Roman" w:hAnsi="Times New Roman" w:cs="Times New Roman"/>
+          <w:lang w:val="en-US"/>
+        </w:rPr>
+        <w:t xml:space="preserve">, as per a negative </w:t>
+      </w:r>
+      <w:r>
+        <w:rPr>
+          <w:rFonts w:ascii="Times New Roman" w:hAnsi="Times New Roman" w:cs="Times New Roman"/>
+          <w:lang w:val="en-US"/>
+        </w:rPr>
+        <w:t>binomial</w:t>
+      </w:r>
+      <w:r>
+        <w:rPr>
+          <w:rFonts w:ascii="Times New Roman" w:hAnsi="Times New Roman" w:cs="Times New Roman"/>
+          <w:lang w:val="en-US"/>
+        </w:rPr>
+        <w:t xml:space="preserve"> </w:t>
+      </w:r>
+      <w:r>
+        <w:rPr>
+          <w:rFonts w:ascii="Times New Roman" w:hAnsi="Times New Roman" w:cs="Times New Roman"/>
+          <w:lang w:val="en-US"/>
+        </w:rPr>
+        <w:t>Wald</w:t>
+      </w:r>
+      <w:r>
+        <w:rPr>
+          <w:rFonts w:ascii="Times New Roman" w:hAnsi="Times New Roman" w:cs="Times New Roman"/>
+          <w:lang w:val="en-US"/>
+        </w:rPr>
+        <w:t xml:space="preserve"> statistic, </w:t>
+      </w:r>
+      <w:proofErr w:type="spellStart"/>
+      <w:r>
+        <w:rPr>
+          <w:rFonts w:ascii="Times New Roman" w:hAnsi="Times New Roman" w:cs="Times New Roman"/>
+          <w:lang w:val="en-US"/>
+        </w:rPr>
+        <w:t>pval</w:t>
+      </w:r>
+      <w:proofErr w:type="spellEnd"/>
+      <w:r>
+        <w:rPr>
+          <w:rFonts w:ascii="Times New Roman" w:hAnsi="Times New Roman" w:cs="Times New Roman"/>
+          <w:lang w:val="en-US"/>
+        </w:rPr>
+        <w:t xml:space="preserve"> adjusted by false discovery rate. By using the log2FC values</w:t>
+      </w:r>
+      <w:r>
+        <w:rPr>
+          <w:rFonts w:ascii="Times New Roman" w:hAnsi="Times New Roman" w:cs="Times New Roman"/>
+          <w:lang w:val="en-US"/>
+        </w:rPr>
+        <w:t xml:space="preserve">. </w:t>
+      </w:r>
+    </w:p>
+    <w:p>
+      <w:pPr>
+        <w:pStyle w:val="Heading2"/>
+        <w:rPr>
+          <w:rFonts w:ascii="Times New Roman" w:hAnsi="Times New Roman" w:cs="Times New Roman"/>
+          <w:lang w:val="en-US"/>
+        </w:rPr>
+      </w:pPr>
+      <w:r>
+        <w:rPr>
+          <w:rFonts w:ascii="Times New Roman" w:hAnsi="Times New Roman" w:cs="Times New Roman"/>
+          <w:lang w:val="en-US"/>
+        </w:rPr>
+        <w:t xml:space="preserve">Extracellular Vesicle Extraction: </w:t>
+      </w:r>
+    </w:p>
+    <w:p>
+      <w:pPr>
+        <w:rPr>
+          <w:rFonts w:ascii="Times New Roman" w:hAnsi="Times New Roman" w:cs="Times New Roman"/>
+          <w:lang w:val="en-US"/>
+        </w:rPr>
+      </w:pPr>
+      <w:r>
+        <w:rPr>
+          <w:rFonts w:ascii="Times New Roman" w:hAnsi="Times New Roman" w:cs="Times New Roman"/>
+          <w:lang w:val="en-US"/>
+        </w:rPr>
+        <w:t xml:space="preserve">Using either Ultracentrifugation or </w:t>
+      </w:r>
+      <w:proofErr w:type="spellStart"/>
+      <w:r>
+        <w:rPr>
+          <w:rFonts w:ascii="Times New Roman" w:hAnsi="Times New Roman" w:cs="Times New Roman"/>
+          <w:lang w:val="en-US"/>
+        </w:rPr>
+        <w:t>exoRNeasy</w:t>
+      </w:r>
+      <w:proofErr w:type="spellEnd"/>
+      <w:r>
+        <w:rPr>
+          <w:rFonts w:ascii="Times New Roman" w:hAnsi="Times New Roman" w:cs="Times New Roman"/>
+          <w:lang w:val="en-US"/>
+        </w:rPr>
+        <w:t xml:space="preserve"> kit. </w:t>
+      </w:r>
+    </w:p>
+    <w:p>
+      <w:pPr>
+        <w:pStyle w:val="Heading2"/>
+        <w:rPr>
+          <w:rFonts w:ascii="Times New Roman" w:hAnsi="Times New Roman" w:cs="Times New Roman"/>
+          <w:lang w:val="en-US"/>
+        </w:rPr>
+      </w:pPr>
+      <w:r>
+        <w:rPr>
+          <w:rFonts w:ascii="Times New Roman" w:hAnsi="Times New Roman" w:cs="Times New Roman"/>
+          <w:lang w:val="en-US"/>
+        </w:rPr>
+        <w:t xml:space="preserve">Reverse Transcription quantitative Polymerase Chain Reaction (RT-qPCR) and preparation: </w:t>
+      </w:r>
+    </w:p>
+    <w:p>
+      <w:pPr>
+        <w:rPr>
+          <w:rFonts w:ascii="Times New Roman" w:hAnsi="Times New Roman" w:cs="Times New Roman"/>
+          <w:lang w:val="en-US"/>
+        </w:rPr>
+      </w:pPr>
+      <w:r>
+        <w:rPr>
+          <w:rFonts w:ascii="Times New Roman" w:hAnsi="Times New Roman" w:cs="Times New Roman"/>
+          <w:lang w:val="en-US"/>
+        </w:rPr>
+        <w:t xml:space="preserve">RNA extraction methods for cellular RNA. </w:t>
+      </w:r>
+      <w:r>
+        <w:rPr>
+          <w:rFonts w:ascii="Times New Roman" w:hAnsi="Times New Roman" w:cs="Times New Roman"/>
+          <w:lang w:val="en-US"/>
+        </w:rPr>
+        <w:t>Poly-</w:t>
+      </w:r>
+      <w:proofErr w:type="gramStart"/>
+      <w:r>
+        <w:rPr>
+          <w:rFonts w:ascii="Times New Roman" w:hAnsi="Times New Roman" w:cs="Times New Roman"/>
+          <w:lang w:val="en-US"/>
+        </w:rPr>
+        <w:t>A</w:t>
+      </w:r>
+      <w:proofErr w:type="gramEnd"/>
+      <w:r>
+        <w:rPr>
+          <w:rFonts w:ascii="Times New Roman" w:hAnsi="Times New Roman" w:cs="Times New Roman"/>
+          <w:lang w:val="en-US"/>
+        </w:rPr>
+        <w:t xml:space="preserve"> addition, first strand synthesis, cDNA conversion. Then RT-qPCR. </w:t>
+      </w:r>
+    </w:p>
+    <w:p>
+      <w:pPr>
+        <w:pStyle w:val="Heading2"/>
+        <w:rPr>
+          <w:rFonts w:ascii="Times New Roman" w:hAnsi="Times New Roman" w:cs="Times New Roman"/>
+          <w:lang w:val="en-US"/>
+        </w:rPr>
+      </w:pPr>
+      <w:r>
+        <w:rPr>
+          <w:rFonts w:ascii="Times New Roman" w:hAnsi="Times New Roman" w:cs="Times New Roman"/>
+          <w:lang w:val="en-US"/>
+        </w:rPr>
+        <w:t xml:space="preserve">Bioinformatics Analysis: </w:t>
+      </w:r>
+    </w:p>
+    <w:p>
+      <w:pPr>
+        <w:rPr>
+          <w:rFonts w:ascii="Times New Roman" w:hAnsi="Times New Roman" w:cs="Times New Roman"/>
+          <w:lang w:val="en-US"/>
+        </w:rPr>
+      </w:pPr>
+      <w:r>
+        <w:rPr>
+          <w:rFonts w:ascii="Times New Roman" w:hAnsi="Times New Roman" w:cs="Times New Roman"/>
+          <w:lang w:val="en-US"/>
+        </w:rPr>
+        <w:t xml:space="preserve">The data being used, make sure you reference it. </w:t>
+      </w:r>
+      <w:r>
+        <w:rPr>
+          <w:rFonts w:ascii="Times New Roman" w:hAnsi="Times New Roman" w:cs="Times New Roman"/>
+          <w:lang w:val="en-US"/>
+        </w:rPr>
+        <w:t>Comparison</w:t>
+      </w:r>
+      <w:r>
+        <w:rPr>
+          <w:rFonts w:ascii="Times New Roman" w:hAnsi="Times New Roman" w:cs="Times New Roman"/>
+          <w:lang w:val="en-US"/>
+        </w:rPr>
+        <w:t xml:space="preserve"> between data sets using R in </w:t>
+      </w:r>
+      <w:r>
+        <w:rPr>
+          <w:rFonts w:ascii="Times New Roman" w:hAnsi="Times New Roman" w:cs="Times New Roman"/>
+          <w:lang w:val="en-US"/>
+        </w:rPr>
+        <w:t>conjunction</w:t>
+      </w:r>
+      <w:r>
+        <w:rPr>
+          <w:rFonts w:ascii="Times New Roman" w:hAnsi="Times New Roman" w:cs="Times New Roman"/>
+          <w:lang w:val="en-US"/>
+        </w:rPr>
+        <w:t xml:space="preserve"> with </w:t>
+      </w:r>
+      <w:proofErr w:type="spellStart"/>
+      <w:r>
+        <w:rPr>
+          <w:rFonts w:ascii="Times New Roman" w:hAnsi="Times New Roman" w:cs="Times New Roman"/>
+          <w:lang w:val="en-US"/>
+        </w:rPr>
+        <w:t>biomaRt</w:t>
+      </w:r>
+      <w:proofErr w:type="spellEnd"/>
+      <w:r>
+        <w:rPr>
+          <w:rFonts w:ascii="Times New Roman" w:hAnsi="Times New Roman" w:cs="Times New Roman"/>
+          <w:lang w:val="en-US"/>
+        </w:rPr>
+        <w:t xml:space="preserve"> </w:t>
+      </w:r>
+      <w:r>
+        <w:rPr>
+          <w:rFonts w:ascii="Times New Roman" w:hAnsi="Times New Roman" w:cs="Times New Roman"/>
+          <w:lang w:val="en-US"/>
+        </w:rPr>
+        <w:t xml:space="preserve">for Gene ontology assessment. Followed by PPI investigation to identify interacting proteins that integral membrane proteins. </w:t>
+      </w:r>
+    </w:p>
+    <w:p>
+      <w:pPr>
+        <w:spacing w:line="240" w:lineRule="auto"/>
+        <w:rPr>
+          <w:rFonts w:ascii="Times New Roman" w:hAnsi="Times New Roman" w:cs="Times New Roman"/>
+          <w:lang w:val="en-US"/>
+        </w:rPr>
+      </w:pPr>
+      <w:r>
+        <w:rPr>
+          <w:rStyle w:val="Heading2Char"/>
+          <w:rFonts w:ascii="Times New Roman" w:hAnsi="Times New Roman" w:cs="Times New Roman"/>
+        </w:rPr>
+        <w:t>Motif Discovery and Assessment</w:t>
+      </w:r>
+      <w:r>
+        <w:rPr>
+          <w:rFonts w:ascii="Times New Roman" w:hAnsi="Times New Roman" w:cs="Times New Roman"/>
+          <w:lang w:val="en-US"/>
+        </w:rPr>
+        <w:t>:</w:t>
+      </w:r>
+    </w:p>
+    <w:p>
+      <w:pPr>
+        <w:spacing w:line="240" w:lineRule="auto"/>
+        <w:rPr>
+          <w:rFonts w:ascii="Times New Roman" w:hAnsi="Times New Roman" w:cs="Times New Roman"/>
+          <w:lang w:val="en-US"/>
+        </w:rPr>
+      </w:pPr>
+      <w:proofErr w:type="spellStart"/>
+      <w:proofErr w:type="gramStart"/>
+      <w:r>
+        <w:rPr>
+          <w:rFonts w:ascii="Times New Roman" w:hAnsi="Times New Roman" w:cs="Times New Roman"/>
+          <w:lang w:val="en-US"/>
+        </w:rPr>
+        <w:t>A</w:t>
+      </w:r>
+      <w:proofErr w:type="spellEnd"/>
+      <w:proofErr w:type="gramEnd"/>
+      <w:r>
+        <w:rPr>
+          <w:rFonts w:ascii="Times New Roman" w:hAnsi="Times New Roman" w:cs="Times New Roman"/>
+          <w:lang w:val="en-US"/>
+        </w:rPr>
+        <w:t xml:space="preserve"> open source script</w:t>
       </w:r>
       <w:bookmarkStart w:id="0" w:name="_GoBack"/>
       <w:bookmarkEnd w:id="0"/>
-      <w:r>
-        <w:rPr>
-          <w:rFonts w:ascii="Times New Roman" w:hAnsi="Times New Roman" w:cs="Times New Roman"/>
-          <w:lang w:val="en-US"/>
-        </w:rPr>
-        <w:t>r GFP expressing cells, making a total concentration of 0.1mg/</w:t>
-      </w:r>
-      <w:proofErr w:type="spellStart"/>
-      <w:r>
-        <w:rPr>
-          <w:rFonts w:ascii="Times New Roman" w:hAnsi="Times New Roman" w:cs="Times New Roman"/>
-          <w:lang w:val="en-US"/>
-        </w:rPr>
-        <w:t>mL.</w:t>
-      </w:r>
-      <w:proofErr w:type="spellEnd"/>
-      <w:r>
-        <w:rPr>
-          <w:rFonts w:ascii="Times New Roman" w:hAnsi="Times New Roman" w:cs="Times New Roman"/>
-          <w:lang w:val="en-US"/>
-        </w:rPr>
-        <w:t xml:space="preserve"> Detachment of the cells during passaging was completed using 0.25% Trypsin-EDTA solution. </w:t>
-      </w:r>
     </w:p>
     <w:p>
       <w:pPr>
@@ -362,119 +760,184 @@
           <w:rFonts w:ascii="Times New Roman" w:hAnsi="Times New Roman" w:cs="Times New Roman"/>
           <w:lang w:val="en-US"/>
         </w:rPr>
-        <w:t xml:space="preserve">Differential miRNA expression: </w:t>
-      </w:r>
-    </w:p>
-    <w:p>
-      <w:pPr>
-        <w:rPr>
-          <w:rFonts w:ascii="Times New Roman" w:hAnsi="Times New Roman" w:cs="Times New Roman"/>
-          <w:lang w:val="en-US"/>
-        </w:rPr>
-      </w:pPr>
-      <w:r>
-        <w:rPr>
-          <w:rFonts w:ascii="Times New Roman" w:hAnsi="Times New Roman" w:cs="Times New Roman"/>
-          <w:lang w:val="en-US"/>
-        </w:rPr>
-        <w:t xml:space="preserve">Describe what data </w:t>
-      </w:r>
-      <w:proofErr w:type="spellStart"/>
-      <w:r>
-        <w:rPr>
-          <w:rFonts w:ascii="Times New Roman" w:hAnsi="Times New Roman" w:cs="Times New Roman"/>
-          <w:lang w:val="en-US"/>
-        </w:rPr>
-        <w:t>youre</w:t>
-      </w:r>
-      <w:proofErr w:type="spellEnd"/>
-      <w:r>
-        <w:rPr>
-          <w:rFonts w:ascii="Times New Roman" w:hAnsi="Times New Roman" w:cs="Times New Roman"/>
-          <w:lang w:val="en-US"/>
-        </w:rPr>
-        <w:t xml:space="preserve"> using. U</w:t>
-      </w:r>
-      <w:r>
-        <w:rPr>
-          <w:rFonts w:ascii="Times New Roman" w:hAnsi="Times New Roman" w:cs="Times New Roman"/>
-          <w:lang w:val="en-US"/>
-        </w:rPr>
-        <w:t xml:space="preserve">tilizing an R package, DESeq2. </w:t>
-      </w:r>
-      <w:r>
-        <w:rPr>
-          <w:rFonts w:ascii="Times New Roman" w:hAnsi="Times New Roman" w:cs="Times New Roman"/>
-          <w:lang w:val="en-US"/>
-        </w:rPr>
-        <w:t>Normalized</w:t>
-      </w:r>
-      <w:r>
-        <w:rPr>
-          <w:rFonts w:ascii="Times New Roman" w:hAnsi="Times New Roman" w:cs="Times New Roman"/>
-          <w:lang w:val="en-US"/>
-        </w:rPr>
-        <w:t xml:space="preserve"> to a </w:t>
-      </w:r>
-      <w:r>
-        <w:rPr>
-          <w:rFonts w:ascii="Times New Roman" w:hAnsi="Times New Roman" w:cs="Times New Roman"/>
-          <w:lang w:val="en-US"/>
-        </w:rPr>
-        <w:t>negative</w:t>
-      </w:r>
-      <w:r>
-        <w:rPr>
-          <w:rFonts w:ascii="Times New Roman" w:hAnsi="Times New Roman" w:cs="Times New Roman"/>
-          <w:lang w:val="en-US"/>
-        </w:rPr>
-        <w:t xml:space="preserve"> binomial as per the code, filtered out low/no count </w:t>
-      </w:r>
-      <w:proofErr w:type="spellStart"/>
-      <w:r>
-        <w:rPr>
-          <w:rFonts w:ascii="Times New Roman" w:hAnsi="Times New Roman" w:cs="Times New Roman"/>
-          <w:lang w:val="en-US"/>
-        </w:rPr>
-        <w:t>miRs</w:t>
-      </w:r>
-      <w:proofErr w:type="spellEnd"/>
-      <w:r>
-        <w:rPr>
-          <w:rFonts w:ascii="Times New Roman" w:hAnsi="Times New Roman" w:cs="Times New Roman"/>
-          <w:lang w:val="en-US"/>
-        </w:rPr>
-        <w:t xml:space="preserve"> and then </w:t>
-      </w:r>
-      <w:r>
-        <w:rPr>
-          <w:rFonts w:ascii="Times New Roman" w:hAnsi="Times New Roman" w:cs="Times New Roman"/>
-          <w:lang w:val="en-US"/>
-        </w:rPr>
-        <w:t xml:space="preserve">applied to a function. Returned </w:t>
-      </w:r>
-      <w:proofErr w:type="spellStart"/>
-      <w:r>
-        <w:rPr>
-          <w:rFonts w:ascii="Times New Roman" w:hAnsi="Times New Roman" w:cs="Times New Roman"/>
-          <w:lang w:val="en-US"/>
-        </w:rPr>
-        <w:t>pval</w:t>
-      </w:r>
-      <w:proofErr w:type="spellEnd"/>
-      <w:r>
-        <w:rPr>
-          <w:rFonts w:ascii="Times New Roman" w:hAnsi="Times New Roman" w:cs="Times New Roman"/>
-          <w:lang w:val="en-US"/>
-        </w:rPr>
-        <w:t xml:space="preserve">, as per a negative </w:t>
-      </w:r>
-      <w:r>
-        <w:rPr>
-          <w:rFonts w:ascii="Times New Roman" w:hAnsi="Times New Roman" w:cs="Times New Roman"/>
-          <w:lang w:val="en-US"/>
-        </w:rPr>
-        <w:t>binomial</w:t>
+        <w:t xml:space="preserve">Pull down assay: </w:t>
+      </w:r>
+    </w:p>
+    <w:p>
+      <w:pPr>
+        <w:rPr>
+          <w:rFonts w:ascii="Times New Roman" w:hAnsi="Times New Roman" w:cs="Times New Roman"/>
+          <w:lang w:val="en-US"/>
+        </w:rPr>
+      </w:pPr>
+      <w:r>
+        <w:rPr>
+          <w:rFonts w:ascii="Times New Roman" w:hAnsi="Times New Roman" w:cs="Times New Roman"/>
+          <w:lang w:val="en-US"/>
+        </w:rPr>
+        <w:t xml:space="preserve">List antibodies </w:t>
+      </w:r>
+      <w:proofErr w:type="spellStart"/>
+      <w:r>
+        <w:rPr>
+          <w:rFonts w:ascii="Times New Roman" w:hAnsi="Times New Roman" w:cs="Times New Roman"/>
+          <w:lang w:val="en-US"/>
+        </w:rPr>
+        <w:t>etc</w:t>
+      </w:r>
+      <w:proofErr w:type="spellEnd"/>
+      <w:r>
+        <w:rPr>
+          <w:rFonts w:ascii="Times New Roman" w:hAnsi="Times New Roman" w:cs="Times New Roman"/>
+          <w:lang w:val="en-US"/>
+        </w:rPr>
+        <w:t xml:space="preserve"> set up, controls. </w:t>
+      </w:r>
+    </w:p>
+    <w:p>
+      <w:pPr>
+        <w:pStyle w:val="Heading2"/>
+        <w:rPr>
+          <w:rFonts w:ascii="Times New Roman" w:hAnsi="Times New Roman" w:cs="Times New Roman"/>
+          <w:lang w:val="en-US"/>
+        </w:rPr>
+      </w:pPr>
+      <w:r>
+        <w:rPr>
+          <w:rStyle w:val="Heading2Char"/>
+          <w:rFonts w:ascii="Times New Roman" w:hAnsi="Times New Roman" w:cs="Times New Roman"/>
+        </w:rPr>
+        <w:t>Transfection of Biotinylated miRNA:</w:t>
+      </w:r>
+    </w:p>
+    <w:p>
+      <w:pPr>
+        <w:rPr>
+          <w:rFonts w:ascii="Times New Roman" w:hAnsi="Times New Roman" w:cs="Times New Roman"/>
+          <w:lang w:val="en-US"/>
+        </w:rPr>
+      </w:pPr>
+      <w:r>
+        <w:rPr>
+          <w:rFonts w:ascii="Times New Roman" w:hAnsi="Times New Roman" w:cs="Times New Roman"/>
+          <w:lang w:val="en-US"/>
+        </w:rPr>
+        <w:t xml:space="preserve">Basically a </w:t>
+      </w:r>
+      <w:proofErr w:type="spellStart"/>
+      <w:r>
+        <w:rPr>
+          <w:rFonts w:ascii="Times New Roman" w:hAnsi="Times New Roman" w:cs="Times New Roman"/>
+          <w:lang w:val="en-US"/>
+        </w:rPr>
+        <w:t>lipofectamine</w:t>
+      </w:r>
+      <w:proofErr w:type="spellEnd"/>
+      <w:r>
+        <w:rPr>
+          <w:rFonts w:ascii="Times New Roman" w:hAnsi="Times New Roman" w:cs="Times New Roman"/>
+          <w:lang w:val="en-US"/>
+        </w:rPr>
+        <w:t xml:space="preserve"> process and any optimization test. </w:t>
+      </w:r>
+    </w:p>
+    <w:p>
+      <w:pPr>
+        <w:pStyle w:val="Heading2"/>
+        <w:rPr>
+          <w:rFonts w:ascii="Times New Roman" w:hAnsi="Times New Roman" w:cs="Times New Roman"/>
+          <w:lang w:val="en-US"/>
+        </w:rPr>
+      </w:pPr>
+      <w:proofErr w:type="spellStart"/>
+      <w:r>
+        <w:rPr>
+          <w:rFonts w:ascii="Times New Roman" w:hAnsi="Times New Roman" w:cs="Times New Roman"/>
+          <w:lang w:val="en-US"/>
+        </w:rPr>
+        <w:t>Colocalization</w:t>
+      </w:r>
+      <w:proofErr w:type="spellEnd"/>
+      <w:r>
+        <w:rPr>
+          <w:rFonts w:ascii="Times New Roman" w:hAnsi="Times New Roman" w:cs="Times New Roman"/>
+          <w:lang w:val="en-US"/>
+        </w:rPr>
+        <w:t xml:space="preserve"> by Immunofluorescence Confocal Microscopy:</w:t>
+      </w:r>
+    </w:p>
+    <w:p>
+      <w:pPr>
+        <w:rPr>
+          <w:rFonts w:ascii="Times New Roman" w:hAnsi="Times New Roman" w:cs="Times New Roman"/>
+          <w:lang w:val="en-US"/>
+        </w:rPr>
+      </w:pPr>
+      <w:r>
+        <w:rPr>
+          <w:rFonts w:ascii="Times New Roman" w:hAnsi="Times New Roman" w:cs="Times New Roman"/>
+          <w:lang w:val="en-US"/>
+        </w:rPr>
+        <w:t xml:space="preserve">All the things. </w:t>
+      </w:r>
+    </w:p>
+    <w:p>
+      <w:pPr>
+        <w:rPr>
+          <w:rFonts w:ascii="Times New Roman" w:hAnsi="Times New Roman" w:cs="Times New Roman"/>
+          <w:lang w:val="en-US"/>
+        </w:rPr>
+      </w:pPr>
+      <w:r>
+        <w:rPr>
+          <w:rStyle w:val="Heading1Char"/>
+          <w:rFonts w:ascii="Times New Roman" w:hAnsi="Times New Roman" w:cs="Times New Roman"/>
+        </w:rPr>
+        <w:t>Results</w:t>
+      </w:r>
+      <w:r>
+        <w:rPr>
+          <w:rFonts w:ascii="Times New Roman" w:hAnsi="Times New Roman" w:cs="Times New Roman"/>
+          <w:lang w:val="en-US"/>
+        </w:rPr>
+        <w:t xml:space="preserve">: 10pages. Experimental data with explanations to make the data comprehendible with stats. </w:t>
+      </w:r>
+      <w:r>
+        <w:rPr>
+          <w:rFonts w:ascii="Times New Roman" w:hAnsi="Times New Roman" w:cs="Times New Roman"/>
+          <w:lang w:val="en-US"/>
+        </w:rPr>
+        <w:t>2000w</w:t>
+      </w:r>
+    </w:p>
+    <w:p>
+      <w:pPr>
+        <w:rPr>
+          <w:rFonts w:ascii="Times New Roman" w:hAnsi="Times New Roman" w:cs="Times New Roman"/>
+          <w:lang w:val="en-US"/>
+        </w:rPr>
+      </w:pPr>
+      <w:r>
+        <w:rPr>
+          <w:rStyle w:val="Heading1Char"/>
+          <w:rFonts w:ascii="Times New Roman" w:hAnsi="Times New Roman" w:cs="Times New Roman"/>
+        </w:rPr>
+        <w:lastRenderedPageBreak/>
+        <w:t>Discussion:</w:t>
+      </w:r>
+      <w:r>
+        <w:rPr>
+          <w:rFonts w:ascii="Times New Roman" w:hAnsi="Times New Roman" w:cs="Times New Roman"/>
+          <w:lang w:val="en-US"/>
+        </w:rPr>
+        <w:t xml:space="preserve"> 5-10pages. Interpret and critical review of the results in relation to the published body of knowledge.</w:t>
+      </w:r>
+      <w:r>
+        <w:rPr>
+          <w:rFonts w:ascii="Times New Roman" w:hAnsi="Times New Roman" w:cs="Times New Roman"/>
+          <w:lang w:val="en-US"/>
+        </w:rPr>
+        <w:t xml:space="preserve"> 2000w</w:t>
       </w:r>
       <w:r>
         <w:rPr>
@@ -483,425 +946,6 @@
         </w:rPr>
         <w:t xml:space="preserve"> </w:t>
       </w:r>
-      <w:r>
-        <w:rPr>
-          <w:rFonts w:ascii="Times New Roman" w:hAnsi="Times New Roman" w:cs="Times New Roman"/>
-          <w:lang w:val="en-US"/>
-        </w:rPr>
-        <w:t>Wald</w:t>
-      </w:r>
-      <w:r>
-        <w:rPr>
-          <w:rFonts w:ascii="Times New Roman" w:hAnsi="Times New Roman" w:cs="Times New Roman"/>
-          <w:lang w:val="en-US"/>
-        </w:rPr>
-        <w:t xml:space="preserve"> statistic, </w:t>
-      </w:r>
-      <w:proofErr w:type="spellStart"/>
-      <w:r>
-        <w:rPr>
-          <w:rFonts w:ascii="Times New Roman" w:hAnsi="Times New Roman" w:cs="Times New Roman"/>
-          <w:lang w:val="en-US"/>
-        </w:rPr>
-        <w:t>pval</w:t>
-      </w:r>
-      <w:proofErr w:type="spellEnd"/>
-      <w:r>
-        <w:rPr>
-          <w:rFonts w:ascii="Times New Roman" w:hAnsi="Times New Roman" w:cs="Times New Roman"/>
-          <w:lang w:val="en-US"/>
-        </w:rPr>
-        <w:t xml:space="preserve"> adjusted by false discovery rate. By using the log2FC values</w:t>
-      </w:r>
-      <w:r>
-        <w:rPr>
-          <w:rFonts w:ascii="Times New Roman" w:hAnsi="Times New Roman" w:cs="Times New Roman"/>
-          <w:lang w:val="en-US"/>
-        </w:rPr>
-        <w:t xml:space="preserve">. </w:t>
-      </w:r>
-    </w:p>
-    <w:p>
-      <w:pPr>
-        <w:pStyle w:val="Heading2"/>
-        <w:rPr>
-          <w:rFonts w:ascii="Times New Roman" w:hAnsi="Times New Roman" w:cs="Times New Roman"/>
-          <w:lang w:val="en-US"/>
-        </w:rPr>
-      </w:pPr>
-      <w:r>
-        <w:rPr>
-          <w:rFonts w:ascii="Times New Roman" w:hAnsi="Times New Roman" w:cs="Times New Roman"/>
-          <w:lang w:val="en-US"/>
-        </w:rPr>
-        <w:t xml:space="preserve">Extracellular Vesicle Extraction: </w:t>
-      </w:r>
-    </w:p>
-    <w:p>
-      <w:pPr>
-        <w:rPr>
-          <w:rFonts w:ascii="Times New Roman" w:hAnsi="Times New Roman" w:cs="Times New Roman"/>
-          <w:lang w:val="en-US"/>
-        </w:rPr>
-      </w:pPr>
-      <w:r>
-        <w:rPr>
-          <w:rFonts w:ascii="Times New Roman" w:hAnsi="Times New Roman" w:cs="Times New Roman"/>
-          <w:lang w:val="en-US"/>
-        </w:rPr>
-        <w:t xml:space="preserve">Using either Ultracentrifugation or </w:t>
-      </w:r>
-      <w:proofErr w:type="spellStart"/>
-      <w:r>
-        <w:rPr>
-          <w:rFonts w:ascii="Times New Roman" w:hAnsi="Times New Roman" w:cs="Times New Roman"/>
-          <w:lang w:val="en-US"/>
-        </w:rPr>
-        <w:t>exoRNeasy</w:t>
-      </w:r>
-      <w:proofErr w:type="spellEnd"/>
-      <w:r>
-        <w:rPr>
-          <w:rFonts w:ascii="Times New Roman" w:hAnsi="Times New Roman" w:cs="Times New Roman"/>
-          <w:lang w:val="en-US"/>
-        </w:rPr>
-        <w:t xml:space="preserve"> kit. </w:t>
-      </w:r>
-    </w:p>
-    <w:p>
-      <w:pPr>
-        <w:pStyle w:val="Heading2"/>
-        <w:rPr>
-          <w:rFonts w:ascii="Times New Roman" w:hAnsi="Times New Roman" w:cs="Times New Roman"/>
-          <w:lang w:val="en-US"/>
-        </w:rPr>
-      </w:pPr>
-      <w:r>
-        <w:rPr>
-          <w:rFonts w:ascii="Times New Roman" w:hAnsi="Times New Roman" w:cs="Times New Roman"/>
-          <w:lang w:val="en-US"/>
-        </w:rPr>
-        <w:t xml:space="preserve">Reverse Transcription quantitative Polymerase Chain Reaction (RT-qPCR) and preparation: </w:t>
-      </w:r>
-    </w:p>
-    <w:p>
-      <w:pPr>
-        <w:rPr>
-          <w:rFonts w:ascii="Times New Roman" w:hAnsi="Times New Roman" w:cs="Times New Roman"/>
-          <w:lang w:val="en-US"/>
-        </w:rPr>
-      </w:pPr>
-      <w:r>
-        <w:rPr>
-          <w:rFonts w:ascii="Times New Roman" w:hAnsi="Times New Roman" w:cs="Times New Roman"/>
-          <w:lang w:val="en-US"/>
-        </w:rPr>
-        <w:t xml:space="preserve">RNA extraction methods for cellular RNA. </w:t>
-      </w:r>
-      <w:r>
-        <w:rPr>
-          <w:rFonts w:ascii="Times New Roman" w:hAnsi="Times New Roman" w:cs="Times New Roman"/>
-          <w:lang w:val="en-US"/>
-        </w:rPr>
-        <w:t>Poly-</w:t>
-      </w:r>
-      <w:proofErr w:type="gramStart"/>
-      <w:r>
-        <w:rPr>
-          <w:rFonts w:ascii="Times New Roman" w:hAnsi="Times New Roman" w:cs="Times New Roman"/>
-          <w:lang w:val="en-US"/>
-        </w:rPr>
-        <w:t>A</w:t>
-      </w:r>
-      <w:proofErr w:type="gramEnd"/>
-      <w:r>
-        <w:rPr>
-          <w:rFonts w:ascii="Times New Roman" w:hAnsi="Times New Roman" w:cs="Times New Roman"/>
-          <w:lang w:val="en-US"/>
-        </w:rPr>
-        <w:t xml:space="preserve"> addition, first strand synthesis, cDNA conversion. Then RT-qPCR. </w:t>
-      </w:r>
-    </w:p>
-    <w:p>
-      <w:pPr>
-        <w:pStyle w:val="Heading2"/>
-        <w:rPr>
-          <w:rFonts w:ascii="Times New Roman" w:hAnsi="Times New Roman" w:cs="Times New Roman"/>
-          <w:lang w:val="en-US"/>
-        </w:rPr>
-      </w:pPr>
-      <w:r>
-        <w:rPr>
-          <w:rFonts w:ascii="Times New Roman" w:hAnsi="Times New Roman" w:cs="Times New Roman"/>
-          <w:lang w:val="en-US"/>
-        </w:rPr>
-        <w:t xml:space="preserve">Bioinformatics Analysis: </w:t>
-      </w:r>
-    </w:p>
-    <w:p>
-      <w:pPr>
-        <w:rPr>
-          <w:rFonts w:ascii="Times New Roman" w:hAnsi="Times New Roman" w:cs="Times New Roman"/>
-          <w:lang w:val="en-US"/>
-        </w:rPr>
-      </w:pPr>
-      <w:r>
-        <w:rPr>
-          <w:rFonts w:ascii="Times New Roman" w:hAnsi="Times New Roman" w:cs="Times New Roman"/>
-          <w:lang w:val="en-US"/>
-        </w:rPr>
-        <w:t xml:space="preserve">The data being used, make sure you reference it. </w:t>
-      </w:r>
-      <w:r>
-        <w:rPr>
-          <w:rFonts w:ascii="Times New Roman" w:hAnsi="Times New Roman" w:cs="Times New Roman"/>
-          <w:lang w:val="en-US"/>
-        </w:rPr>
-        <w:t>Comparison</w:t>
-      </w:r>
-      <w:r>
-        <w:rPr>
-          <w:rFonts w:ascii="Times New Roman" w:hAnsi="Times New Roman" w:cs="Times New Roman"/>
-          <w:lang w:val="en-US"/>
-        </w:rPr>
-        <w:t xml:space="preserve"> between data sets using R in </w:t>
-      </w:r>
-      <w:r>
-        <w:rPr>
-          <w:rFonts w:ascii="Times New Roman" w:hAnsi="Times New Roman" w:cs="Times New Roman"/>
-          <w:lang w:val="en-US"/>
-        </w:rPr>
-        <w:t>conjunction</w:t>
-      </w:r>
-      <w:r>
-        <w:rPr>
-          <w:rFonts w:ascii="Times New Roman" w:hAnsi="Times New Roman" w:cs="Times New Roman"/>
-          <w:lang w:val="en-US"/>
-        </w:rPr>
-        <w:t xml:space="preserve"> with </w:t>
-      </w:r>
-      <w:proofErr w:type="spellStart"/>
-      <w:r>
-        <w:rPr>
-          <w:rFonts w:ascii="Times New Roman" w:hAnsi="Times New Roman" w:cs="Times New Roman"/>
-          <w:lang w:val="en-US"/>
-        </w:rPr>
-        <w:t>biomaRt</w:t>
-      </w:r>
-      <w:proofErr w:type="spellEnd"/>
-      <w:r>
-        <w:rPr>
-          <w:rFonts w:ascii="Times New Roman" w:hAnsi="Times New Roman" w:cs="Times New Roman"/>
-          <w:lang w:val="en-US"/>
-        </w:rPr>
-        <w:t xml:space="preserve"> </w:t>
-      </w:r>
-      <w:r>
-        <w:rPr>
-          <w:rFonts w:ascii="Times New Roman" w:hAnsi="Times New Roman" w:cs="Times New Roman"/>
-          <w:lang w:val="en-US"/>
-        </w:rPr>
-        <w:t xml:space="preserve">for Gene ontology assessment. Followed by PPI investigation to identify interacting proteins that integral membrane proteins. </w:t>
-      </w:r>
-    </w:p>
-    <w:p>
-      <w:pPr>
-        <w:pStyle w:val="Heading2"/>
-        <w:rPr>
-          <w:rFonts w:ascii="Times New Roman" w:hAnsi="Times New Roman" w:cs="Times New Roman"/>
-          <w:lang w:val="en-US"/>
-        </w:rPr>
-      </w:pPr>
-      <w:r>
-        <w:rPr>
-          <w:rFonts w:ascii="Times New Roman" w:hAnsi="Times New Roman" w:cs="Times New Roman"/>
-          <w:lang w:val="en-US"/>
-        </w:rPr>
-        <w:t xml:space="preserve">Pull down assay: </w:t>
-      </w:r>
-    </w:p>
-    <w:p>
-      <w:pPr>
-        <w:rPr>
-          <w:rFonts w:ascii="Times New Roman" w:hAnsi="Times New Roman" w:cs="Times New Roman"/>
-          <w:lang w:val="en-US"/>
-        </w:rPr>
-      </w:pPr>
-      <w:r>
-        <w:rPr>
-          <w:rFonts w:ascii="Times New Roman" w:hAnsi="Times New Roman" w:cs="Times New Roman"/>
-          <w:lang w:val="en-US"/>
-        </w:rPr>
-        <w:t xml:space="preserve">List antibodies </w:t>
-      </w:r>
-      <w:proofErr w:type="spellStart"/>
-      <w:r>
-        <w:rPr>
-          <w:rFonts w:ascii="Times New Roman" w:hAnsi="Times New Roman" w:cs="Times New Roman"/>
-          <w:lang w:val="en-US"/>
-        </w:rPr>
-        <w:t>etc</w:t>
-      </w:r>
-      <w:proofErr w:type="spellEnd"/>
-      <w:r>
-        <w:rPr>
-          <w:rFonts w:ascii="Times New Roman" w:hAnsi="Times New Roman" w:cs="Times New Roman"/>
-          <w:lang w:val="en-US"/>
-        </w:rPr>
-        <w:t xml:space="preserve"> set up, controls. </w:t>
-      </w:r>
-    </w:p>
-    <w:p>
-      <w:pPr>
-        <w:pStyle w:val="Heading2"/>
-        <w:rPr>
-          <w:rFonts w:ascii="Times New Roman" w:hAnsi="Times New Roman" w:cs="Times New Roman"/>
-          <w:lang w:val="en-US"/>
-        </w:rPr>
-      </w:pPr>
-      <w:r>
-        <w:rPr>
-          <w:rStyle w:val="Heading2Char"/>
-          <w:rFonts w:ascii="Times New Roman" w:hAnsi="Times New Roman" w:cs="Times New Roman"/>
-        </w:rPr>
-        <w:t>Transfection of Biotinylated miRNA:</w:t>
-      </w:r>
-    </w:p>
-    <w:p>
-      <w:pPr>
-        <w:rPr>
-          <w:rFonts w:ascii="Times New Roman" w:hAnsi="Times New Roman" w:cs="Times New Roman"/>
-          <w:lang w:val="en-US"/>
-        </w:rPr>
-      </w:pPr>
-      <w:r>
-        <w:rPr>
-          <w:rFonts w:ascii="Times New Roman" w:hAnsi="Times New Roman" w:cs="Times New Roman"/>
-          <w:lang w:val="en-US"/>
-        </w:rPr>
-        <w:t xml:space="preserve">Basically a </w:t>
-      </w:r>
-      <w:proofErr w:type="spellStart"/>
-      <w:r>
-        <w:rPr>
-          <w:rFonts w:ascii="Times New Roman" w:hAnsi="Times New Roman" w:cs="Times New Roman"/>
-          <w:lang w:val="en-US"/>
-        </w:rPr>
-        <w:t>lipofectamine</w:t>
-      </w:r>
-      <w:proofErr w:type="spellEnd"/>
-      <w:r>
-        <w:rPr>
-          <w:rFonts w:ascii="Times New Roman" w:hAnsi="Times New Roman" w:cs="Times New Roman"/>
-          <w:lang w:val="en-US"/>
-        </w:rPr>
-        <w:t xml:space="preserve"> process and any optimization test. </w:t>
-      </w:r>
-    </w:p>
-    <w:p>
-      <w:pPr>
-        <w:pStyle w:val="Heading2"/>
-        <w:rPr>
-          <w:rFonts w:ascii="Times New Roman" w:hAnsi="Times New Roman" w:cs="Times New Roman"/>
-          <w:lang w:val="en-US"/>
-        </w:rPr>
-      </w:pPr>
-      <w:proofErr w:type="spellStart"/>
-      <w:r>
-        <w:rPr>
-          <w:rFonts w:ascii="Times New Roman" w:hAnsi="Times New Roman" w:cs="Times New Roman"/>
-          <w:lang w:val="en-US"/>
-        </w:rPr>
-        <w:t>Colocalization</w:t>
-      </w:r>
-      <w:proofErr w:type="spellEnd"/>
-      <w:r>
-        <w:rPr>
-          <w:rFonts w:ascii="Times New Roman" w:hAnsi="Times New Roman" w:cs="Times New Roman"/>
-          <w:lang w:val="en-US"/>
-        </w:rPr>
-        <w:t xml:space="preserve"> by Immunofluorescence Confocal Microscopy:</w:t>
-      </w:r>
-    </w:p>
-    <w:p>
-      <w:pPr>
-        <w:rPr>
-          <w:rFonts w:ascii="Times New Roman" w:hAnsi="Times New Roman" w:cs="Times New Roman"/>
-          <w:lang w:val="en-US"/>
-        </w:rPr>
-      </w:pPr>
-      <w:r>
-        <w:rPr>
-          <w:rFonts w:ascii="Times New Roman" w:hAnsi="Times New Roman" w:cs="Times New Roman"/>
-          <w:lang w:val="en-US"/>
-        </w:rPr>
-        <w:t xml:space="preserve">All the things. </w:t>
-      </w:r>
-    </w:p>
-    <w:p>
-      <w:pPr>
-        <w:rPr>
-          <w:rFonts w:ascii="Times New Roman" w:hAnsi="Times New Roman" w:cs="Times New Roman"/>
-          <w:lang w:val="en-US"/>
-        </w:rPr>
-      </w:pPr>
-      <w:r>
-        <w:rPr>
-          <w:rStyle w:val="Heading1Char"/>
-          <w:rFonts w:ascii="Times New Roman" w:hAnsi="Times New Roman" w:cs="Times New Roman"/>
-        </w:rPr>
-        <w:t>Results</w:t>
-      </w:r>
-      <w:r>
-        <w:rPr>
-          <w:rFonts w:ascii="Times New Roman" w:hAnsi="Times New Roman" w:cs="Times New Roman"/>
-          <w:lang w:val="en-US"/>
-        </w:rPr>
-        <w:t xml:space="preserve">: 10pages. Experimental data with explanations to make the data comprehendible with stats. </w:t>
-      </w:r>
-      <w:r>
-        <w:rPr>
-          <w:rFonts w:ascii="Times New Roman" w:hAnsi="Times New Roman" w:cs="Times New Roman"/>
-          <w:lang w:val="en-US"/>
-        </w:rPr>
-        <w:t>2000w</w:t>
-      </w:r>
-    </w:p>
-    <w:p>
-      <w:pPr>
-        <w:rPr>
-          <w:rFonts w:ascii="Times New Roman" w:hAnsi="Times New Roman" w:cs="Times New Roman"/>
-          <w:lang w:val="en-US"/>
-        </w:rPr>
-      </w:pPr>
-      <w:r>
-        <w:rPr>
-          <w:rStyle w:val="Heading1Char"/>
-          <w:rFonts w:ascii="Times New Roman" w:hAnsi="Times New Roman" w:cs="Times New Roman"/>
-        </w:rPr>
-        <w:t>Discussion:</w:t>
-      </w:r>
-      <w:r>
-        <w:rPr>
-          <w:rFonts w:ascii="Times New Roman" w:hAnsi="Times New Roman" w:cs="Times New Roman"/>
-          <w:lang w:val="en-US"/>
-        </w:rPr>
-        <w:t xml:space="preserve"> 5-10pages. Interpret and critical review of the results in relation to the published body of knowledge.</w:t>
-      </w:r>
-      <w:r>
-        <w:rPr>
-          <w:rFonts w:ascii="Times New Roman" w:hAnsi="Times New Roman" w:cs="Times New Roman"/>
-          <w:lang w:val="en-US"/>
-        </w:rPr>
-        <w:t xml:space="preserve"> 2000w</w:t>
-      </w:r>
-      <w:r>
-        <w:rPr>
-          <w:rFonts w:ascii="Times New Roman" w:hAnsi="Times New Roman" w:cs="Times New Roman"/>
-          <w:lang w:val="en-US"/>
-        </w:rPr>
-        <w:t xml:space="preserve"> </w:t>
-      </w:r>
     </w:p>
     <w:p>
       <w:pPr>
@@ -916,7 +960,6 @@
           <w:rFonts w:ascii="Times New Roman" w:hAnsi="Times New Roman" w:cs="Times New Roman"/>
           <w:lang w:val="en-US"/>
         </w:rPr>
-        <w:lastRenderedPageBreak/>
         <w:t xml:space="preserve">References: </w:t>
       </w:r>
     </w:p>

</xml_diff>